<commit_message>
Se añade campo activo a la tabla usuario
</commit_message>
<xml_diff>
--- a/BBDD/Normalizacion.docx
+++ b/BBDD/Normalizacion.docx
@@ -178,13 +178,11 @@
         <w:t>, fecha, nombreMaquina</w:t>
       </w:r>
       <w:r>
-        <w:t>, Revisada, Ocurrencia, TipoHerramienta,   propuesta, imagen, averías, solución</w:t>
+        <w:t>, Revisada, Ocurrencia,  propuesta, imagen, averías, solución</w:t>
       </w:r>
       <w:r>
         <w:t>)</w:t>
       </w:r>
-      <w:bookmarkStart w:id="0" w:name="_GoBack"/>
-      <w:bookmarkEnd w:id="0"/>
     </w:p>
     <w:p/>
     <w:p>
@@ -273,8 +271,10 @@
         </w:rPr>
         <w:t>NumFicha</w:t>
       </w:r>
-      <w:r>
-        <w:t>, FechUltMod)</w:t>
+      <w:bookmarkStart w:id="0" w:name="_GoBack"/>
+      <w:bookmarkEnd w:id="0"/>
+      <w:r>
+        <w:t>)</w:t>
       </w:r>
     </w:p>
     <w:p/>

</xml_diff>

<commit_message>
Se añade campo foto a herramientas
</commit_message>
<xml_diff>
--- a/BBDD/Normalizacion.docx
+++ b/BBDD/Normalizacion.docx
@@ -6,7 +6,7 @@
       <w:r>
         <w:rPr>
           <w:noProof/>
-          <w:lang w:eastAsia="es-ES_tradnl"/>
+          <w:lang w:val="es-ES" w:eastAsia="es-ES"/>
         </w:rPr>
         <mc:AlternateContent>
           <mc:Choice Requires="wps">
@@ -101,7 +101,7 @@
       <w:r>
         <w:rPr>
           <w:noProof/>
-          <w:lang w:eastAsia="es-ES_tradnl"/>
+          <w:lang w:val="es-ES" w:eastAsia="es-ES"/>
         </w:rPr>
         <mc:AlternateContent>
           <mc:Choice Requires="wps">
@@ -189,7 +189,7 @@
       <w:r>
         <w:rPr>
           <w:noProof/>
-          <w:lang w:eastAsia="es-ES_tradnl"/>
+          <w:lang w:val="es-ES" w:eastAsia="es-ES"/>
         </w:rPr>
         <mc:AlternateContent>
           <mc:Choice Requires="wps">
@@ -280,7 +280,7 @@
       <w:r>
         <w:rPr>
           <w:noProof/>
-          <w:lang w:eastAsia="es-ES_tradnl"/>
+          <w:lang w:val="es-ES" w:eastAsia="es-ES"/>
         </w:rPr>
         <mc:AlternateContent>
           <mc:Choice Requires="wps">
@@ -386,8 +386,6 @@
       <w:r>
         <w:t>, activo</w:t>
       </w:r>
-      <w:bookmarkStart w:id="0" w:name="_GoBack"/>
-      <w:bookmarkEnd w:id="0"/>
       <w:r>
         <w:t>)</w:t>
       </w:r>
@@ -397,7 +395,7 @@
       <w:r>
         <w:rPr>
           <w:noProof/>
-          <w:lang w:eastAsia="es-ES_tradnl"/>
+          <w:lang w:val="es-ES" w:eastAsia="es-ES"/>
         </w:rPr>
         <mc:AlternateContent>
           <mc:Choice Requires="wps">
@@ -488,7 +486,7 @@
       <w:r>
         <w:rPr>
           <w:noProof/>
-          <w:lang w:eastAsia="es-ES_tradnl"/>
+          <w:lang w:val="es-ES" w:eastAsia="es-ES"/>
         </w:rPr>
         <mc:AlternateContent>
           <mc:Choice Requires="wps">
@@ -496,13 +494,13 @@
               <wp:anchor distT="0" distB="0" distL="114300" distR="114300" simplePos="0" relativeHeight="251660288" behindDoc="0" locked="0" layoutInCell="1" allowOverlap="1">
                 <wp:simplePos x="0" y="0"/>
                 <wp:positionH relativeFrom="column">
-                  <wp:posOffset>1099185</wp:posOffset>
+                  <wp:posOffset>1160145</wp:posOffset>
                 </wp:positionH>
                 <wp:positionV relativeFrom="paragraph">
-                  <wp:posOffset>147320</wp:posOffset>
+                  <wp:posOffset>144145</wp:posOffset>
                 </wp:positionV>
-                <wp:extent cx="3789680" cy="457200"/>
-                <wp:effectExtent l="38100" t="0" r="20320" b="95250"/>
+                <wp:extent cx="3728720" cy="678180"/>
+                <wp:effectExtent l="38100" t="0" r="24130" b="83820"/>
                 <wp:wrapNone/>
                 <wp:docPr id="3" name="Conector recto de flecha 3"/>
                 <wp:cNvGraphicFramePr/>
@@ -513,7 +511,7 @@
                       <wps:spPr>
                         <a:xfrm flipH="1">
                           <a:off x="0" y="0"/>
-                          <a:ext cx="3789680" cy="457200"/>
+                          <a:ext cx="3728720" cy="678180"/>
                         </a:xfrm>
                         <a:prstGeom prst="straightConnector1">
                           <a:avLst/>
@@ -540,12 +538,22 @@
                     </wps:wsp>
                   </a:graphicData>
                 </a:graphic>
+                <wp14:sizeRelH relativeFrom="margin">
+                  <wp14:pctWidth>0</wp14:pctWidth>
+                </wp14:sizeRelH>
+                <wp14:sizeRelV relativeFrom="margin">
+                  <wp14:pctHeight>0</wp14:pctHeight>
+                </wp14:sizeRelV>
               </wp:anchor>
             </w:drawing>
           </mc:Choice>
           <mc:Fallback>
             <w:pict>
-              <v:shape w14:anchorId="7EDA83E0" id="Conector recto de flecha 3" o:spid="_x0000_s1026" type="#_x0000_t32" style="position:absolute;margin-left:86.55pt;margin-top:11.6pt;width:298.4pt;height:36pt;flip:x;z-index:251660288;visibility:visible;mso-wrap-style:square;mso-wrap-distance-left:9pt;mso-wrap-distance-top:0;mso-wrap-distance-right:9pt;mso-wrap-distance-bottom:0;mso-position-horizontal:absolute;mso-position-horizontal-relative:text;mso-position-vertical:absolute;mso-position-vertical-relative:text" o:gfxdata="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" strokecolor="#5b9bd5 [3204]" strokeweight=".5pt">
+              <v:shapetype w14:anchorId="2CD11198" id="_x0000_t32" coordsize="21600,21600" o:spt="32" o:oned="t" path="m,l21600,21600e" filled="f">
+                <v:path arrowok="t" fillok="f" o:connecttype="none"/>
+                <o:lock v:ext="edit" shapetype="t"/>
+              </v:shapetype>
+              <v:shape id="Conector recto de flecha 3" o:spid="_x0000_s1026" type="#_x0000_t32" style="position:absolute;margin-left:91.35pt;margin-top:11.35pt;width:293.6pt;height:53.4pt;flip:x;z-index:251660288;visibility:visible;mso-wrap-style:square;mso-width-percent:0;mso-height-percent:0;mso-wrap-distance-left:9pt;mso-wrap-distance-top:0;mso-wrap-distance-right:9pt;mso-wrap-distance-bottom:0;mso-position-horizontal:absolute;mso-position-horizontal-relative:text;mso-position-vertical:absolute;mso-position-vertical-relative:text;mso-width-percent:0;mso-height-percent:0;mso-width-relative:margin;mso-height-relative:margin" o:gfxdata="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" strokecolor="#5b9bd5 [3204]" strokeweight=".5pt">
                 <v:stroke endarrow="block" joinstyle="miter"/>
               </v:shape>
             </w:pict>
@@ -568,7 +576,18 @@
         <w:t>,</w:t>
       </w:r>
       <w:r>
-        <w:t xml:space="preserve"> nombre, modelo, marca, disponible, observaciones, IdCategoria)</w:t>
+        <w:t xml:space="preserve"> nombre, modelo, marca, disponible, observaciones, IdCategoria</w:t>
+      </w:r>
+      <w:r>
+        <w:t>,</w:t>
+      </w:r>
+    </w:p>
+    <w:p>
+      <w:r>
+        <w:t>foto</w:t>
+      </w:r>
+      <w:r>
+        <w:t>)</w:t>
       </w:r>
     </w:p>
     <w:p/>
@@ -586,7 +605,10 @@
         <w:t>, nombre)</w:t>
       </w:r>
     </w:p>
-    <w:p/>
+    <w:p>
+      <w:bookmarkStart w:id="0" w:name="_GoBack"/>
+      <w:bookmarkEnd w:id="0"/>
+    </w:p>
     <w:sectPr>
       <w:pgSz w:w="11906" w:h="16838"/>
       <w:pgMar w:top="1417" w:right="1701" w:bottom="1417" w:left="1701" w:header="708" w:footer="708" w:gutter="0"/>

</xml_diff>